<commit_message>
Update calling diagram and usecases as discussed at meeting with Paul yesterday.
</commit_message>
<xml_diff>
--- a/callingdiagram_draft.docx
+++ b/callingdiagram_draft.docx
@@ -39,54 +39,115 @@
       <w:r>
         <w:rPr/>
         <w:tab/>
-        <w:t>Packet[] packageMessage(Message m) - splits message into packets</w:t>
-      </w:r>
-    </w:p>
-    <w:p>
-      <w:pPr>
-        <w:pStyle w:val="Normal"/>
-        <w:rPr/>
-      </w:pPr>
-      <w:r>
-        <w:rPr/>
-        <w:tab/>
-        <w:tab/>
-        <w:t>Packet createPacket(byte[] content, Service sender, … )</w:t>
-      </w:r>
-    </w:p>
-    <w:p>
-      <w:pPr>
-        <w:pStyle w:val="Normal"/>
-        <w:rPr/>
-      </w:pPr>
-      <w:r>
-        <w:rPr/>
-        <w:tab/>
-        <w:t>boolean sendPacket(Packet p)</w:t>
-      </w:r>
-    </w:p>
-    <w:p>
-      <w:pPr>
-        <w:pStyle w:val="Normal"/>
-        <w:rPr/>
-      </w:pPr>
-      <w:r>
-        <w:rPr/>
-        <w:tab/>
-        <w:tab/>
-        <w:t>byte[] serialisePacket(Packet p) - including byte stuffing</w:t>
-      </w:r>
-    </w:p>
-    <w:p>
-      <w:pPr>
-        <w:pStyle w:val="Normal"/>
-        <w:rPr/>
-      </w:pPr>
-      <w:r>
-        <w:rPr/>
-        <w:tab/>
-        <w:tab/>
-        <w:t>void writePacketToSerial(byte[] p) - write packet to serial</w:t>
+      </w:r>
+      <w:r>
+        <w:rPr/>
+        <w:t>packet_t</w:t>
+      </w:r>
+      <w:r>
+        <w:rPr/>
+        <w:t>[] packageMessage(Message m) - splits message into packets</w:t>
+      </w:r>
+    </w:p>
+    <w:p>
+      <w:pPr>
+        <w:pStyle w:val="Normal"/>
+        <w:rPr/>
+      </w:pPr>
+      <w:r>
+        <w:rPr/>
+        <w:tab/>
+        <w:tab/>
+      </w:r>
+      <w:r>
+        <w:rPr/>
+        <w:t>packet_t</w:t>
+      </w:r>
+      <w:r>
+        <w:rPr/>
+        <w:t xml:space="preserve"> createPacket(byte[] content, Service sender, … )</w:t>
+      </w:r>
+    </w:p>
+    <w:p>
+      <w:pPr>
+        <w:pStyle w:val="Normal"/>
+        <w:rPr/>
+      </w:pPr>
+      <w:r>
+        <w:rPr/>
+        <w:tab/>
+        <w:tab/>
+        <w:tab/>
+      </w:r>
+      <w:r>
+        <w:rPr/>
+        <w:t>byte calculateCRC(byte[] p)</w:t>
+      </w:r>
+    </w:p>
+    <w:p>
+      <w:pPr>
+        <w:pStyle w:val="Normal"/>
+        <w:rPr/>
+      </w:pPr>
+      <w:r>
+        <w:rPr/>
+        <w:tab/>
+        <w:t>boolean sendPacket(</w:t>
+      </w:r>
+      <w:r>
+        <w:rPr/>
+        <w:t>packet_t</w:t>
+      </w:r>
+      <w:r>
+        <w:rPr/>
+        <w:t xml:space="preserve"> p)</w:t>
+      </w:r>
+    </w:p>
+    <w:p>
+      <w:pPr>
+        <w:pStyle w:val="Normal"/>
+        <w:rPr/>
+      </w:pPr>
+      <w:r>
+        <w:rPr/>
+        <w:tab/>
+        <w:tab/>
+      </w:r>
+      <w:r>
+        <w:rPr/>
+        <w:t>boolean</w:t>
+      </w:r>
+      <w:r>
+        <w:rPr/>
+        <w:t xml:space="preserve"> writePacketToSerial(</w:t>
+      </w:r>
+      <w:r>
+        <w:rPr/>
+        <w:t>packet_t</w:t>
+      </w:r>
+      <w:r>
+        <w:rPr/>
+        <w:t xml:space="preserve"> p) - write packet to serial </w:t>
+      </w:r>
+      <w:r>
+        <w:rPr/>
+        <w:t xml:space="preserve">including byte </w:t>
+      </w:r>
+    </w:p>
+    <w:p>
+      <w:pPr>
+        <w:pStyle w:val="Normal"/>
+        <w:rPr/>
+      </w:pPr>
+      <w:r>
+        <w:rPr/>
+        <w:tab/>
+        <w:tab/>
+        <w:tab/>
+        <w:tab/>
+        <w:tab/>
+        <w:tab/>
+        <w:t>stuffing</w:t>
       </w:r>
     </w:p>
     <w:p>
@@ -127,15 +188,22 @@
       <w:r>
         <w:rPr/>
         <w:tab/>
-        <w:t xml:space="preserve">void </w:t>
-      </w:r>
-      <w:r>
-        <w:rPr/>
-        <w:t>read</w:t>
-      </w:r>
-      <w:r>
-        <w:rPr/>
-        <w:t>Message(Message m) - parse actual message contents</w:t>
+        <w:t>void readMessage(Message m) - parse actual message contents</w:t>
+      </w:r>
+    </w:p>
+    <w:p>
+      <w:pPr>
+        <w:pStyle w:val="Normal"/>
+        <w:rPr/>
+      </w:pPr>
+      <w:r>
+        <w:rPr/>
+        <w:tab/>
+        <w:tab/>
+      </w:r>
+      <w:r>
+        <w:rPr/>
+        <w:t>mergeServiceTable(Service[]) (if message is a service table)</w:t>
       </w:r>
     </w:p>
     <w:p>
@@ -179,52 +247,90 @@
       <w:r>
         <w:rPr/>
         <w:tab/>
-        <w:t>void writeToSoftwareSerial(byte b)</w:t>
-      </w:r>
-    </w:p>
-    <w:p>
-      <w:pPr>
-        <w:pStyle w:val="Normal"/>
-        <w:rPr/>
-      </w:pPr>
-      <w:r>
-        <w:rPr/>
-        <w:tab/>
-        <w:t>Packet getPacketFromSerial()</w:t>
-      </w:r>
-    </w:p>
-    <w:p>
-      <w:pPr>
-        <w:pStyle w:val="Normal"/>
-        <w:rPr/>
-      </w:pPr>
-      <w:r>
-        <w:rPr/>
-        <w:tab/>
-        <w:t>void writePacketToSerial(byte[] p) - cf. sendMessage()</w:t>
-      </w:r>
-    </w:p>
-    <w:p>
-      <w:pPr>
-        <w:pStyle w:val="Normal"/>
-        <w:rPr/>
-      </w:pPr>
-      <w:r>
-        <w:rPr/>
-        <w:tab/>
-        <w:t>void addPacketToQueue(byte[] p)</w:t>
-      </w:r>
-    </w:p>
-    <w:p>
-      <w:pPr>
-        <w:pStyle w:val="Normal"/>
-        <w:rPr/>
-      </w:pPr>
-      <w:r>
-        <w:rPr/>
-        <w:tab/>
-        <w:tab/>
-        <w:t>Packet deserialisePacket(byte[] p) - remove byte stuffing and convert to packet struct</w:t>
+        <w:t>void writeToSoftware</w:t>
+      </w:r>
+      <w:r>
+        <w:rPr/>
+        <w:t>Buffer</w:t>
+      </w:r>
+      <w:r>
+        <w:rPr/>
+        <w:t>(byte b)</w:t>
+      </w:r>
+    </w:p>
+    <w:p>
+      <w:pPr>
+        <w:pStyle w:val="Normal"/>
+        <w:rPr/>
+      </w:pPr>
+      <w:r>
+        <w:rPr/>
+        <w:tab/>
+      </w:r>
+      <w:r>
+        <w:rPr/>
+        <w:t>packet_t</w:t>
+      </w:r>
+      <w:r>
+        <w:rPr/>
+        <w:t xml:space="preserve"> getPacketFromSerial() - </w:t>
+      </w:r>
+      <w:r>
+        <w:rPr/>
+        <w:t>including deserialise/reverse byte stuffing</w:t>
+      </w:r>
+    </w:p>
+    <w:p>
+      <w:pPr>
+        <w:pStyle w:val="Normal"/>
+        <w:rPr/>
+      </w:pPr>
+      <w:r>
+        <w:rPr/>
+        <w:tab/>
+        <w:tab/>
+      </w:r>
+      <w:r>
+        <w:rPr/>
+        <w:t>boolean checkPacketCRC(packet_t p)</w:t>
+      </w:r>
+    </w:p>
+    <w:p>
+      <w:pPr>
+        <w:pStyle w:val="Normal"/>
+        <w:rPr/>
+      </w:pPr>
+      <w:r>
+        <w:rPr/>
+        <w:tab/>
+        <w:t>void writePacketToSerial(</w:t>
+      </w:r>
+      <w:r>
+        <w:rPr/>
+        <w:t>packet_t</w:t>
+      </w:r>
+      <w:r>
+        <w:rPr/>
+        <w:t xml:space="preserve"> p) - cf. sendMessage()</w:t>
+      </w:r>
+    </w:p>
+    <w:p>
+      <w:pPr>
+        <w:pStyle w:val="Normal"/>
+        <w:rPr/>
+      </w:pPr>
+      <w:r>
+        <w:rPr/>
+        <w:tab/>
+        <w:t>void addPacketToQueue(</w:t>
+      </w:r>
+      <w:r>
+        <w:rPr/>
+        <w:t>packet_t</w:t>
+      </w:r>
+      <w:r>
+        <w:rPr/>
+        <w:t xml:space="preserve"> p)</w:t>
       </w:r>
     </w:p>
     <w:p>
@@ -266,16 +372,131 @@
       </w:pPr>
       <w:r>
         <w:rPr/>
-        <w:t>void initialiseNode() - set up the node and look-up table and advertise services</w:t>
-      </w:r>
-    </w:p>
-    <w:p>
-      <w:pPr>
-        <w:pStyle w:val="Normal"/>
-        <w:rPr/>
-      </w:pPr>
-      <w:r>
-        <w:rPr/>
+        <w:t>void initialiseNode(</w:t>
+      </w:r>
+      <w:r>
+        <w:rPr/>
+        <w:t>Port[] ports</w:t>
+      </w:r>
+      <w:r>
+        <w:rPr/>
+        <w:t>) - set up the node and look-up table and advertise services</w:t>
+      </w:r>
+    </w:p>
+    <w:p>
+      <w:pPr>
+        <w:pStyle w:val="Normal"/>
+        <w:rPr/>
+      </w:pPr>
+      <w:r>
+        <w:rPr/>
+        <w:tab/>
+      </w:r>
+      <w:r>
+        <w:rPr/>
+        <w:t>createNewServiceTable()</w:t>
+      </w:r>
+    </w:p>
+    <w:p>
+      <w:pPr>
+        <w:pStyle w:val="Normal"/>
+        <w:rPr/>
+      </w:pPr>
+      <w:r>
+        <w:rPr/>
+        <w:tab/>
+      </w:r>
+      <w:r>
+        <w:rPr/>
+        <w:t>addLocalServices()</w:t>
+      </w:r>
+    </w:p>
+    <w:p>
+      <w:pPr>
+        <w:pStyle w:val="Normal"/>
+        <w:rPr/>
+      </w:pPr>
+      <w:r>
+        <w:rPr/>
+        <w:tab/>
+      </w:r>
+      <w:r>
+        <w:rPr/>
+        <w:t>sendServiceTable(Port port)</w:t>
+      </w:r>
+    </w:p>
+    <w:p>
+      <w:pPr>
+        <w:pStyle w:val="Normal"/>
+        <w:rPr/>
+      </w:pPr>
+      <w:r>
+        <w:rPr/>
+        <w:tab/>
+        <w:tab/>
+      </w:r>
+      <w:r>
+        <w:rPr/>
+        <w:t>sendMessage()</w:t>
+      </w:r>
+    </w:p>
+    <w:p>
+      <w:pPr>
+        <w:pStyle w:val="Normal"/>
+        <w:rPr/>
+      </w:pPr>
+      <w:r>
+        <w:rPr/>
+      </w:r>
+    </w:p>
+    <w:p>
+      <w:pPr>
+        <w:pStyle w:val="Normal"/>
+        <w:rPr/>
+      </w:pPr>
+      <w:r>
+        <w:rPr/>
+        <w:t>Application functions:</w:t>
+      </w:r>
+    </w:p>
+    <w:p>
+      <w:pPr>
+        <w:pStyle w:val="Normal"/>
+        <w:rPr/>
+      </w:pPr>
+      <w:r>
+        <w:rPr/>
+      </w:r>
+    </w:p>
+    <w:p>
+      <w:pPr>
+        <w:pStyle w:val="Normal"/>
+        <w:rPr/>
+      </w:pPr>
+      <w:r>
+        <w:rPr/>
+        <w:t>ping(Service target)</w:t>
+      </w:r>
+    </w:p>
+    <w:p>
+      <w:pPr>
+        <w:pStyle w:val="Normal"/>
+        <w:rPr/>
+      </w:pPr>
+      <w:r>
+        <w:rPr/>
+        <w:tab/>
+        <w:t>sendMessage(...)</w:t>
+      </w:r>
+    </w:p>
+    <w:p>
+      <w:pPr>
+        <w:pStyle w:val="Normal"/>
+        <w:rPr/>
+      </w:pPr>
+      <w:r>
+        <w:rPr/>
+        <w:tab/>
       </w:r>
     </w:p>
     <w:p>
@@ -334,6 +555,15 @@
       <w:r>
         <w:rPr/>
         <w:t>unsubscribe()</w:t>
+      </w:r>
+    </w:p>
+    <w:p>
+      <w:pPr>
+        <w:pStyle w:val="Normal"/>
+        <w:rPr/>
+      </w:pPr>
+      <w:r>
+        <w:rPr/>
       </w:r>
     </w:p>
     <w:p>
@@ -364,6 +594,7 @@
     <w:rPrDefault>
       <w:rPr>
         <w:rFonts w:ascii="Liberation Serif" w:hAnsi="Liberation Serif" w:eastAsia="Noto Sans CJK SC Regular" w:cs="FreeSans"/>
+        <w:sz w:val="20"/>
         <w:szCs w:val="24"/>
         <w:lang w:val="en-GB" w:eastAsia="zh-CN" w:bidi="hi-IN"/>
       </w:rPr>

</xml_diff>